<commit_message>
Version 0.4.2 Windows Build Stop when parking break deployed.
</commit_message>
<xml_diff>
--- a/doc/README.docx
+++ b/doc/README.docx
@@ -9,25 +9,169 @@
           <w:b/>
         </w:rPr>
       </w:pPr>
+      <w:r>
+        <w:rPr>
+          <w:b/>
+        </w:rPr>
+        <w:t>EZPushback</w:t>
+      </w:r>
+      <w:r>
+        <w:rPr>
+          <w:b/>
+        </w:rPr>
+        <w:t xml:space="preserve"> 0.4.2</w:t>
+      </w:r>
+      <w:r>
+        <w:rPr>
+          <w:b/>
+        </w:rPr>
+        <w:t xml:space="preserve"> (beta)</w:t>
+      </w:r>
+    </w:p>
+    <w:p>
+      <w:pPr>
+        <w:spacing w:line="240" w:lineRule="auto"/>
+      </w:pPr>
+      <w:r>
+        <w:t>Copyright © 2013 Rich Lucas (thePuffyPuff)</w:t>
+      </w:r>
+    </w:p>
+    <w:p>
+      <w:pPr>
+        <w:spacing w:line="240" w:lineRule="auto"/>
+        <w:rPr>
+          <w:b/>
+        </w:rPr>
+      </w:pPr>
+      <w:r>
+        <w:rPr>
+          <w:b/>
+        </w:rPr>
+        <w:t>Synopsis</w:t>
+      </w:r>
+    </w:p>
+    <w:p>
+      <w:pPr>
+        <w:spacing w:line="240" w:lineRule="auto"/>
+      </w:pPr>
+      <w:r>
+        <w:t>EZPushback</w:t>
+      </w:r>
+      <w:r>
+        <w:t xml:space="preserve"> is a lightweight pushback utility designed for X-Plane 10.20 or later.</w:t>
+      </w:r>
+      <w:r>
+        <w:t xml:space="preserve">  </w:t>
+      </w:r>
+      <w:r>
+        <w:t xml:space="preserve">It </w:t>
+      </w:r>
+      <w:r>
+        <w:t>simply moves the</w:t>
+      </w:r>
+      <w:r>
+        <w:t xml:space="preserve"> aircraft backward or forward</w:t>
+      </w:r>
+      <w:r>
+        <w:t xml:space="preserve">.  It </w:t>
+      </w:r>
+      <w:r>
+        <w:t>can be controlled by menu, keyboard, joys</w:t>
+      </w:r>
+      <w:r>
+        <w:t xml:space="preserve">tick, or from other </w:t>
+      </w:r>
+      <w:r>
+        <w:t>plug-in</w:t>
+      </w:r>
+      <w:r>
+        <w:t xml:space="preserve">.  </w:t>
+      </w:r>
+      <w:r>
+        <w:t>EZPushback</w:t>
+      </w:r>
+      <w:r>
+        <w:t xml:space="preserve"> is a pure C </w:t>
+      </w:r>
+      <w:r>
+        <w:t>plug-in</w:t>
+      </w:r>
+      <w:r>
+        <w:t xml:space="preserve"> with </w:t>
+      </w:r>
+      <w:r>
+        <w:t xml:space="preserve">no </w:t>
+      </w:r>
+      <w:r>
+        <w:t xml:space="preserve">significant </w:t>
+      </w:r>
+      <w:r>
+        <w:t>dependencies (i.e.</w:t>
+      </w:r>
+      <w:r>
+        <w:t xml:space="preserve"> Python, </w:t>
+      </w:r>
+      <w:r>
+        <w:t xml:space="preserve">Gizmo, </w:t>
+      </w:r>
+      <w:r>
+        <w:t>OpenSceneryX</w:t>
+      </w:r>
+      <w:r>
+        <w:t>, etc.</w:t>
+      </w:r>
+      <w:r>
+        <w:t>).</w:t>
+      </w:r>
+      <w:r>
+        <w:t xml:space="preserve">  It</w:t>
+      </w:r>
+      <w:r>
+        <w:t xml:space="preserve"> is open source</w:t>
+      </w:r>
+      <w:r>
+        <w:t xml:space="preserve"> and MIT licensed</w:t>
+      </w:r>
+      <w:r>
+        <w:t>, so hopefully it can be maintained (by me or others) for years to come as X-Plane changes and evolves.</w:t>
+      </w:r>
+    </w:p>
+    <w:p>
+      <w:pPr>
+        <w:spacing w:line="240" w:lineRule="auto"/>
+      </w:pPr>
+      <w:r>
+        <w:t xml:space="preserve">EZPushback was written to provide similar functionality to </w:t>
+      </w:r>
       <w:proofErr w:type="spellStart"/>
       <w:r>
-        <w:rPr>
-          <w:b/>
-        </w:rPr>
-        <w:t>EZPushback</w:t>
+        <w:t>Snailpup's</w:t>
       </w:r>
       <w:proofErr w:type="spellEnd"/>
       <w:r>
-        <w:rPr>
-          <w:b/>
-        </w:rPr>
-        <w:t xml:space="preserve"> 0.3.2</w:t>
-      </w:r>
-      <w:r>
-        <w:rPr>
-          <w:b/>
-        </w:rPr>
-        <w:t xml:space="preserve"> (beta)</w:t>
+        <w:t xml:space="preserve"> </w:t>
+      </w:r>
+      <w:proofErr w:type="spellStart"/>
+      <w:r>
+        <w:t>SimplePushback</w:t>
+      </w:r>
+      <w:proofErr w:type="spellEnd"/>
+      <w:r>
+        <w:t xml:space="preserve">, which is no longer maintained and does not work with 64-bit X-Plane versions.  Please use </w:t>
+      </w:r>
+      <w:proofErr w:type="spellStart"/>
+      <w:r>
+        <w:t>SimplePushback</w:t>
+      </w:r>
+      <w:proofErr w:type="spellEnd"/>
+      <w:r>
+        <w:t xml:space="preserve"> if you need something </w:t>
+      </w:r>
+      <w:r>
+        <w:t xml:space="preserve">similar </w:t>
+      </w:r>
+      <w:r>
+        <w:t>that works on X-Plane versions prior to 10.20.</w:t>
       </w:r>
     </w:p>
     <w:p>
@@ -35,15 +179,7 @@
         <w:spacing w:line="240" w:lineRule="auto"/>
       </w:pPr>
       <w:r>
-        <w:t>Copyright © 2013 Rich Lucas (</w:t>
-      </w:r>
-      <w:proofErr w:type="spellStart"/>
-      <w:r>
-        <w:t>thePuffyPuff</w:t>
-      </w:r>
-      <w:proofErr w:type="spellEnd"/>
-      <w:r>
-        <w:t>)</w:t>
+        <w:t>EZPushback aims to be small and dependency free, and therefore does not provide pushback truck animation.  Check out Ground Services from Joan if you want a full featured utility and do not mind the dependencies.</w:t>
       </w:r>
     </w:p>
     <w:p>
@@ -53,108 +189,6 @@
           <w:b/>
         </w:rPr>
       </w:pPr>
-      <w:r>
-        <w:rPr>
-          <w:b/>
-        </w:rPr>
-        <w:t>Synopsis</w:t>
-      </w:r>
-    </w:p>
-    <w:p>
-      <w:pPr>
-        <w:spacing w:line="240" w:lineRule="auto"/>
-      </w:pPr>
-      <w:proofErr w:type="spellStart"/>
-      <w:r>
-        <w:t>EZPushback</w:t>
-      </w:r>
-      <w:proofErr w:type="spellEnd"/>
-      <w:r>
-        <w:t xml:space="preserve"> is a lightweight pushback utility designed for X-Plane 10.20 or later.</w:t>
-      </w:r>
-      <w:r>
-        <w:t xml:space="preserve">  </w:t>
-      </w:r>
-      <w:r>
-        <w:t xml:space="preserve">It </w:t>
-      </w:r>
-      <w:r>
-        <w:t>simply moves the</w:t>
-      </w:r>
-      <w:r>
-        <w:t xml:space="preserve"> aircraft backward or forward</w:t>
-      </w:r>
-      <w:r>
-        <w:t xml:space="preserve">.  It </w:t>
-      </w:r>
-      <w:r>
-        <w:t>can be controlled by menu, keyboard, joys</w:t>
-      </w:r>
-      <w:r>
-        <w:t xml:space="preserve">tick, or from other </w:t>
-      </w:r>
-      <w:proofErr w:type="spellStart"/>
-      <w:r>
-        <w:t>plugins</w:t>
-      </w:r>
-      <w:proofErr w:type="spellEnd"/>
-      <w:r>
-        <w:t xml:space="preserve">.  </w:t>
-      </w:r>
-      <w:proofErr w:type="spellStart"/>
-      <w:r>
-        <w:t>EZPushback</w:t>
-      </w:r>
-      <w:proofErr w:type="spellEnd"/>
-      <w:r>
-        <w:t xml:space="preserve"> is a pure C </w:t>
-      </w:r>
-      <w:proofErr w:type="spellStart"/>
-      <w:r>
-        <w:t>plugin</w:t>
-      </w:r>
-      <w:proofErr w:type="spellEnd"/>
-      <w:r>
-        <w:t xml:space="preserve"> with </w:t>
-      </w:r>
-      <w:r>
-        <w:t xml:space="preserve">no </w:t>
-      </w:r>
-      <w:r>
-        <w:t xml:space="preserve">significant </w:t>
-      </w:r>
-      <w:r>
-        <w:t>dependencies (i.e.</w:t>
-      </w:r>
-      <w:r>
-        <w:t xml:space="preserve"> Python, </w:t>
-      </w:r>
-      <w:r>
-        <w:t xml:space="preserve">Gizmo, </w:t>
-      </w:r>
-      <w:proofErr w:type="spellStart"/>
-      <w:r>
-        <w:t>OpenSceneryX</w:t>
-      </w:r>
-      <w:proofErr w:type="spellEnd"/>
-      <w:r>
-        <w:t>, etc.</w:t>
-      </w:r>
-      <w:r>
-        <w:t>).</w:t>
-      </w:r>
-      <w:r>
-        <w:t xml:space="preserve">  It</w:t>
-      </w:r>
-      <w:r>
-        <w:t xml:space="preserve"> is open source</w:t>
-      </w:r>
-      <w:r>
-        <w:t xml:space="preserve"> and MIT licensed</w:t>
-      </w:r>
-      <w:r>
-        <w:t>, so hopefully it can be maintained (by me or others) for years to come as X-Plane changes and evolves.</w:t>
-      </w:r>
     </w:p>
     <w:p>
       <w:pPr>
@@ -193,69 +227,31 @@
         <w:spacing w:line="240" w:lineRule="auto"/>
       </w:pPr>
       <w:r>
-        <w:t>Windows or Mac OSX</w:t>
-      </w:r>
-      <w:r>
-        <w:t xml:space="preserve"> (Linux not yet supported)</w:t>
-      </w:r>
-    </w:p>
-    <w:p>
-      <w:pPr>
-        <w:pStyle w:val="ListParagraph"/>
-        <w:numPr>
-          <w:ilvl w:val="0"/>
-          <w:numId w:val="3"/>
-        </w:numPr>
+        <w:t xml:space="preserve">Windows only: </w:t>
+      </w:r>
+      <w:r>
+        <w:t>Microsoft Visual C+</w:t>
+      </w:r>
+      <w:r>
+        <w:t xml:space="preserve">+ 2010 Redistributable Package </w:t>
+      </w:r>
+      <w:r>
+        <w:t>(</w:t>
+      </w:r>
+      <w:r>
+        <w:t>x6</w:t>
+      </w:r>
+      <w:r>
+        <w:t>4 and/or x86)</w:t>
+      </w:r>
+    </w:p>
+    <w:p>
+      <w:pPr>
         <w:spacing w:line="240" w:lineRule="auto"/>
-      </w:pPr>
-      <w:r>
-        <w:t>Microsoft Visual C+</w:t>
-      </w:r>
-      <w:r>
-        <w:t>+ 2010 Redistributable Package x64 (for 64-bit X-Plane on Windows</w:t>
-      </w:r>
-      <w:r>
-        <w:t>)</w:t>
-      </w:r>
-    </w:p>
-    <w:p>
-      <w:pPr>
-        <w:pStyle w:val="ListParagraph"/>
-        <w:numPr>
-          <w:ilvl w:val="0"/>
-          <w:numId w:val="3"/>
-        </w:numPr>
-        <w:spacing w:line="240" w:lineRule="auto"/>
-      </w:pPr>
-      <w:r>
-        <w:t>Microsoft Visual C++ 2010 Redistributable Package x86 (for 32-bit X-Plane on Windows)</w:t>
-      </w:r>
-    </w:p>
-    <w:p>
-      <w:pPr>
-        <w:spacing w:line="240" w:lineRule="auto"/>
-      </w:pPr>
-      <w:r>
-        <w:t xml:space="preserve">Linux users: I do not have X-Plane development environment for Linux at this time.   I will </w:t>
-      </w:r>
-      <w:r>
-        <w:t xml:space="preserve">gladly </w:t>
-      </w:r>
-      <w:r>
-        <w:t xml:space="preserve">port to Linux if the initial reviews for Windows and MAC versions are favorable and after </w:t>
-      </w:r>
-      <w:r>
-        <w:t xml:space="preserve">the </w:t>
-      </w:r>
-      <w:r>
-        <w:t>beta</w:t>
-      </w:r>
-      <w:r>
-        <w:t xml:space="preserve"> version </w:t>
-      </w:r>
-      <w:r>
-        <w:t>is stable.</w:t>
-      </w:r>
+        <w:rPr>
+          <w:b/>
+        </w:rPr>
+      </w:pPr>
     </w:p>
     <w:p>
       <w:pPr>
@@ -289,7 +285,7 @@
         <w:spacing w:line="240" w:lineRule="auto"/>
       </w:pPr>
       <w:r>
-        <w:t>Windows 7 x64</w:t>
+        <w:t>X-Plane 10.20+ (32 and 64 bit versions)</w:t>
       </w:r>
     </w:p>
     <w:p>
@@ -302,10 +298,7 @@
         <w:spacing w:line="240" w:lineRule="auto"/>
       </w:pPr>
       <w:r>
-        <w:t xml:space="preserve">Mac </w:t>
-      </w:r>
-      <w:r>
-        <w:t>Mini running OSX 10.8.3</w:t>
+        <w:t>Windows 7 x64</w:t>
       </w:r>
     </w:p>
     <w:p>
@@ -318,13 +311,10 @@
         <w:spacing w:line="240" w:lineRule="auto"/>
       </w:pPr>
       <w:r>
-        <w:t xml:space="preserve">X-Plane 10.20+ </w:t>
-      </w:r>
-      <w:r>
-        <w:t>(32 and 64 bit versions</w:t>
-      </w:r>
-      <w:r>
-        <w:t>)</w:t>
+        <w:t xml:space="preserve">Mac </w:t>
+      </w:r>
+      <w:r>
+        <w:t>Mini running OSX 10.8.3</w:t>
       </w:r>
     </w:p>
     <w:p>
@@ -335,6 +325,19 @@
           <w:numId w:val="2"/>
         </w:numPr>
         <w:spacing w:line="240" w:lineRule="auto"/>
+      </w:pPr>
+      <w:r>
+        <w:t>Ubuntu 12.04 LTS (x86_64 with 32-bit multiarch libraries)</w:t>
+      </w:r>
+    </w:p>
+    <w:p>
+      <w:pPr>
+        <w:pStyle w:val="ListParagraph"/>
+        <w:numPr>
+          <w:ilvl w:val="0"/>
+          <w:numId w:val="2"/>
+        </w:numPr>
+        <w:spacing w:line="240" w:lineRule="auto"/>
         <w:rPr>
           <w:b/>
         </w:rPr>
@@ -351,16 +354,87 @@
     </w:p>
     <w:p>
       <w:pPr>
-        <w:rPr>
-          <w:b/>
-        </w:rPr>
-      </w:pPr>
-      <w:r>
-        <w:rPr>
-          <w:b/>
-        </w:rPr>
-        <w:br w:type="page"/>
-      </w:r>
+        <w:spacing w:line="240" w:lineRule="auto"/>
+        <w:rPr>
+          <w:b/>
+        </w:rPr>
+      </w:pPr>
+    </w:p>
+    <w:p>
+      <w:pPr>
+        <w:spacing w:line="240" w:lineRule="auto"/>
+        <w:rPr>
+          <w:b/>
+        </w:rPr>
+      </w:pPr>
+      <w:r>
+        <w:rPr>
+          <w:b/>
+        </w:rPr>
+        <w:t>Changes</w:t>
+      </w:r>
+    </w:p>
+    <w:p>
+      <w:pPr>
+        <w:spacing w:line="240" w:lineRule="auto"/>
+      </w:pPr>
+      <w:r>
+        <w:t>Version 0.4.2</w:t>
+      </w:r>
+    </w:p>
+    <w:p>
+      <w:pPr>
+        <w:pStyle w:val="ListParagraph"/>
+        <w:numPr>
+          <w:ilvl w:val="0"/>
+          <w:numId w:val="9"/>
+        </w:numPr>
+        <w:spacing w:line="240" w:lineRule="auto"/>
+      </w:pPr>
+      <w:r>
+        <w:t>Add Linux support (32 and 64 bit).</w:t>
+      </w:r>
+    </w:p>
+    <w:p>
+      <w:pPr>
+        <w:pStyle w:val="ListParagraph"/>
+        <w:numPr>
+          <w:ilvl w:val="0"/>
+          <w:numId w:val="9"/>
+        </w:numPr>
+        <w:spacing w:line="240" w:lineRule="auto"/>
+      </w:pPr>
+      <w:r>
+        <w:t>Stop push / pull when parking brake deployed.</w:t>
+      </w:r>
+    </w:p>
+    <w:p>
+      <w:pPr>
+        <w:spacing w:line="240" w:lineRule="auto"/>
+      </w:pPr>
+      <w:r>
+        <w:t>Version 0.3.2</w:t>
+      </w:r>
+    </w:p>
+    <w:p>
+      <w:pPr>
+        <w:pStyle w:val="ListParagraph"/>
+        <w:numPr>
+          <w:ilvl w:val="0"/>
+          <w:numId w:val="8"/>
+        </w:numPr>
+        <w:spacing w:line="240" w:lineRule="auto"/>
+      </w:pPr>
+      <w:r>
+        <w:t>Initial release</w:t>
+      </w:r>
+    </w:p>
+    <w:p>
+      <w:pPr>
+        <w:pStyle w:val="ListParagraph"/>
+        <w:spacing w:line="240" w:lineRule="auto"/>
+        <w:ind w:left="1080"/>
+      </w:pPr>
     </w:p>
     <w:p>
       <w:pPr>
@@ -382,15 +456,7 @@
         <w:spacing w:line="240" w:lineRule="auto"/>
       </w:pPr>
       <w:r>
-        <w:t xml:space="preserve">On Windows platforms, </w:t>
-      </w:r>
-      <w:proofErr w:type="spellStart"/>
-      <w:r>
-        <w:t>EZPushback</w:t>
-      </w:r>
-      <w:proofErr w:type="spellEnd"/>
-      <w:r>
-        <w:t xml:space="preserve"> requires the Microsoft Visual C++ 2010 Redistributable Package </w:t>
+        <w:t xml:space="preserve">On Windows platforms, EZPushback requires the Microsoft Visual C++ 2010 Redistributable Package </w:t>
       </w:r>
       <w:r>
         <w:t>(x86 and/or x64)</w:t>
@@ -734,15 +800,23 @@
         <w:t xml:space="preserve"> to a temporary location</w:t>
       </w:r>
       <w:r>
-        <w:t>.  At the top level there will be one "</w:t>
+        <w:t>.  At the top level there will be one "EZPushback" folder.</w:t>
+      </w:r>
+    </w:p>
+    <w:p>
+      <w:pPr>
+        <w:spacing w:line="240" w:lineRule="auto"/>
+      </w:pPr>
+      <w:r>
+        <w:t>2) Find your X-Plane Resource/</w:t>
       </w:r>
       <w:proofErr w:type="spellStart"/>
       <w:r>
-        <w:t>EZPushback</w:t>
+        <w:t>plugins</w:t>
       </w:r>
       <w:proofErr w:type="spellEnd"/>
       <w:r>
-        <w:t>" folder.</w:t>
+        <w:t xml:space="preserve"> folder.</w:t>
       </w:r>
     </w:p>
     <w:p>
@@ -750,15 +824,53 @@
         <w:spacing w:line="240" w:lineRule="auto"/>
       </w:pPr>
       <w:r>
-        <w:t>2) Find your X-Plane Resource/</w:t>
+        <w:t>3) Copy</w:t>
+      </w:r>
+      <w:r>
+        <w:t xml:space="preserve"> or move</w:t>
+      </w:r>
+      <w:r>
+        <w:t xml:space="preserve"> the EZPushback folder</w:t>
+      </w:r>
+      <w:r>
+        <w:t xml:space="preserve"> so that </w:t>
+      </w:r>
+      <w:r>
+        <w:t xml:space="preserve">the </w:t>
       </w:r>
       <w:proofErr w:type="spellStart"/>
       <w:r>
+        <w:t>EZpushback</w:t>
+      </w:r>
+      <w:proofErr w:type="spellEnd"/>
+      <w:r>
+        <w:t xml:space="preserve"> </w:t>
+      </w:r>
+      <w:r>
+        <w:t>folder and contents reside</w:t>
+      </w:r>
+      <w:r>
+        <w:t xml:space="preserve"> </w:t>
+      </w:r>
+      <w:r>
+        <w:t>within</w:t>
+      </w:r>
+      <w:r>
+        <w:t xml:space="preserve"> your X-Plane Resources/</w:t>
+      </w:r>
+      <w:proofErr w:type="spellStart"/>
+      <w:r>
         <w:t>plugins</w:t>
       </w:r>
       <w:proofErr w:type="spellEnd"/>
       <w:r>
-        <w:t xml:space="preserve"> folder.</w:t>
+        <w:t xml:space="preserve"> </w:t>
+      </w:r>
+      <w:r>
+        <w:t>folder</w:t>
+      </w:r>
+      <w:r>
+        <w:t>.</w:t>
       </w:r>
     </w:p>
     <w:p>
@@ -766,61 +878,23 @@
         <w:spacing w:line="240" w:lineRule="auto"/>
       </w:pPr>
       <w:r>
-        <w:t>3) Copy</w:t>
-      </w:r>
-      <w:r>
-        <w:t xml:space="preserve"> or move</w:t>
-      </w:r>
-      <w:r>
-        <w:t xml:space="preserve"> the </w:t>
+        <w:t>4) Start X-Plane (32 or 64 bit).</w:t>
+      </w:r>
+    </w:p>
+    <w:p>
+      <w:pPr>
+        <w:spacing w:line="240" w:lineRule="auto"/>
+      </w:pPr>
+      <w:r>
+        <w:t>5) Mouse over the X-Plane main menu and click "</w:t>
       </w:r>
       <w:proofErr w:type="spellStart"/>
       <w:r>
-        <w:t>EZPushback</w:t>
+        <w:t>Plugins</w:t>
       </w:r>
       <w:proofErr w:type="spellEnd"/>
       <w:r>
-        <w:t xml:space="preserve"> folder</w:t>
-      </w:r>
-      <w:r>
-        <w:t xml:space="preserve"> so that </w:t>
-      </w:r>
-      <w:r>
-        <w:t xml:space="preserve">the </w:t>
-      </w:r>
-      <w:proofErr w:type="spellStart"/>
-      <w:r>
-        <w:t>EZpushback</w:t>
-      </w:r>
-      <w:proofErr w:type="spellEnd"/>
-      <w:r>
-        <w:t xml:space="preserve"> </w:t>
-      </w:r>
-      <w:r>
-        <w:t>folder and contents reside</w:t>
-      </w:r>
-      <w:r>
-        <w:t xml:space="preserve"> </w:t>
-      </w:r>
-      <w:r>
-        <w:t>within</w:t>
-      </w:r>
-      <w:r>
-        <w:t xml:space="preserve"> your X-Plane Resources/</w:t>
-      </w:r>
-      <w:proofErr w:type="spellStart"/>
-      <w:r>
-        <w:t>plugins</w:t>
-      </w:r>
-      <w:proofErr w:type="spellEnd"/>
-      <w:r>
-        <w:t xml:space="preserve"> </w:t>
-      </w:r>
-      <w:r>
-        <w:t>folder</w:t>
-      </w:r>
-      <w:r>
-        <w:t>.</w:t>
+        <w:t>".</w:t>
       </w:r>
     </w:p>
     <w:p>
@@ -828,39 +902,7 @@
         <w:spacing w:line="240" w:lineRule="auto"/>
       </w:pPr>
       <w:r>
-        <w:t>4) Start X-Plane (32 or 64 bit).</w:t>
-      </w:r>
-    </w:p>
-    <w:p>
-      <w:pPr>
-        <w:spacing w:line="240" w:lineRule="auto"/>
-      </w:pPr>
-      <w:r>
-        <w:t>5) Mouse over the X-Plane main menu and click "</w:t>
-      </w:r>
-      <w:proofErr w:type="spellStart"/>
-      <w:r>
-        <w:t>Plugins</w:t>
-      </w:r>
-      <w:proofErr w:type="spellEnd"/>
-      <w:r>
-        <w:t>".</w:t>
-      </w:r>
-    </w:p>
-    <w:p>
-      <w:pPr>
-        <w:spacing w:line="240" w:lineRule="auto"/>
-      </w:pPr>
-      <w:r>
-        <w:t xml:space="preserve"> An </w:t>
-      </w:r>
-      <w:proofErr w:type="spellStart"/>
-      <w:r>
-        <w:t>EZPushback</w:t>
-      </w:r>
-      <w:proofErr w:type="spellEnd"/>
-      <w:r>
-        <w:t xml:space="preserve"> menu will appear on the </w:t>
+        <w:t xml:space="preserve"> An EZPushback menu will appear on the </w:t>
       </w:r>
       <w:proofErr w:type="spellStart"/>
       <w:r>
@@ -906,34 +948,18 @@
     </w:p>
     <w:p>
       <w:r>
-        <w:t xml:space="preserve">If you do not see the </w:t>
+        <w:t>If you do not see the EZPu</w:t>
+      </w:r>
+      <w:r>
+        <w:t xml:space="preserve">shback menu on the </w:t>
       </w:r>
       <w:proofErr w:type="spellStart"/>
       <w:r>
-        <w:t>EZPu</w:t>
-      </w:r>
-      <w:r>
-        <w:t>shback</w:t>
+        <w:t>Plugins</w:t>
       </w:r>
       <w:proofErr w:type="spellEnd"/>
       <w:r>
-        <w:t xml:space="preserve"> menu on the </w:t>
-      </w:r>
-      <w:proofErr w:type="spellStart"/>
-      <w:r>
-        <w:t>Plugins</w:t>
-      </w:r>
-      <w:proofErr w:type="spellEnd"/>
-      <w:r>
-        <w:t xml:space="preserve"> menu,  check the Log.txt file in your X-Plane top level folder.  All </w:t>
-      </w:r>
-      <w:proofErr w:type="spellStart"/>
-      <w:r>
-        <w:t>EZPushback</w:t>
-      </w:r>
-      <w:proofErr w:type="spellEnd"/>
-      <w:r>
-        <w:t xml:space="preserve"> messages are logged to this file.</w:t>
+        <w:t xml:space="preserve"> menu,  check the Log.txt file in your X-Plane top level folder.  All EZPushback messages are logged to this file.</w:t>
       </w:r>
     </w:p>
     <w:p>
@@ -945,42 +971,7 @@
         </w:numPr>
       </w:pPr>
       <w:r>
-        <w:t>If you do not see any</w:t>
-      </w:r>
-      <w:r>
-        <w:t xml:space="preserve"> messages from </w:t>
-      </w:r>
-      <w:proofErr w:type="spellStart"/>
-      <w:r>
-        <w:t>EZPushback</w:t>
-      </w:r>
-      <w:proofErr w:type="spellEnd"/>
-      <w:r>
-        <w:t xml:space="preserve"> in Log.txt, make sure you installed the </w:t>
-      </w:r>
-      <w:proofErr w:type="spellStart"/>
-      <w:r>
-        <w:t>EZPushback</w:t>
-      </w:r>
-      <w:proofErr w:type="spellEnd"/>
-      <w:r>
-        <w:t xml:space="preserve"> folder in the correct location in your X-Plane folder.  It should reside in the </w:t>
-      </w:r>
-      <w:proofErr w:type="spellStart"/>
-      <w:r>
-        <w:t>Resouces</w:t>
-      </w:r>
-      <w:proofErr w:type="spellEnd"/>
-      <w:r>
-        <w:t>/</w:t>
-      </w:r>
-      <w:proofErr w:type="spellStart"/>
-      <w:r>
-        <w:t>plugins</w:t>
-      </w:r>
-      <w:proofErr w:type="spellEnd"/>
-      <w:r>
-        <w:t xml:space="preserve"> folder.</w:t>
+        <w:t>Verify you are using X-Plane 10.20 or later.  EZPushback has not been tested with earlier versions of X-Plane.  See the alternatives section later in this document if you are looking for a pushback utility that will run on  earlier versions of X-Plane.</w:t>
       </w:r>
     </w:p>
     <w:p>
@@ -992,42 +983,26 @@
         </w:numPr>
       </w:pPr>
       <w:r>
-        <w:t>On W</w:t>
-      </w:r>
-      <w:r>
-        <w:t>indows, if you see a</w:t>
-      </w:r>
-      <w:r>
-        <w:t>n</w:t>
-      </w:r>
-      <w:r>
-        <w:t xml:space="preserve"> error</w:t>
-      </w:r>
-      <w:r>
-        <w:t xml:space="preserve"> 126</w:t>
-      </w:r>
-      <w:r>
-        <w:t xml:space="preserve"> when X-Plane tries to load </w:t>
+        <w:t>If you do not see any</w:t>
+      </w:r>
+      <w:r>
+        <w:t xml:space="preserve"> messages from EZPushback in Log.txt, make sure you installed the EZPushback folder in the correct location in your X-Plane folder.  It should reside in the </w:t>
       </w:r>
       <w:proofErr w:type="spellStart"/>
       <w:r>
-        <w:t>EZPushback</w:t>
+        <w:t>Resouces</w:t>
       </w:r>
       <w:proofErr w:type="spellEnd"/>
       <w:r>
-        <w:t xml:space="preserve">, you probably do not have the correct Microsoft Visual C++ 2010 Redistributable installed.  See the </w:t>
-      </w:r>
-      <w:r>
-        <w:t>p</w:t>
-      </w:r>
-      <w:r>
-        <w:t>r</w:t>
-      </w:r>
-      <w:r>
-        <w:t>ere</w:t>
-      </w:r>
-      <w:r>
-        <w:t>quisite section above for guidance.</w:t>
+        <w:t>/</w:t>
+      </w:r>
+      <w:proofErr w:type="spellStart"/>
+      <w:r>
+        <w:t>plugins</w:t>
+      </w:r>
+      <w:proofErr w:type="spellEnd"/>
+      <w:r>
+        <w:t xml:space="preserve"> folder.</w:t>
       </w:r>
     </w:p>
     <w:p>
@@ -1039,15 +1014,34 @@
         </w:numPr>
       </w:pPr>
       <w:r>
-        <w:t xml:space="preserve">Verify you are using X-Plane 10.20 or later.  </w:t>
-      </w:r>
-      <w:proofErr w:type="spellStart"/>
-      <w:r>
-        <w:t>EZPushback</w:t>
-      </w:r>
-      <w:proofErr w:type="spellEnd"/>
-      <w:r>
-        <w:t xml:space="preserve"> has not been tested with earlier versions of X-Plane.  See the alternatives section later in this document if you are looking for a pushback utility that will run on  earlier versions of X-Plane.</w:t>
+        <w:t>On W</w:t>
+      </w:r>
+      <w:r>
+        <w:t>indows, if you see a</w:t>
+      </w:r>
+      <w:r>
+        <w:t>n</w:t>
+      </w:r>
+      <w:r>
+        <w:t xml:space="preserve"> error</w:t>
+      </w:r>
+      <w:r>
+        <w:t xml:space="preserve"> 126</w:t>
+      </w:r>
+      <w:r>
+        <w:t xml:space="preserve"> when X-Plane tries to load EZPushback, you probably do not have the correct Microsoft Visual C++ 2010 Redistributable installed.  See the </w:t>
+      </w:r>
+      <w:r>
+        <w:t>p</w:t>
+      </w:r>
+      <w:r>
+        <w:t>r</w:t>
+      </w:r>
+      <w:r>
+        <w:t>ere</w:t>
+      </w:r>
+      <w:r>
+        <w:t>quisite section above for guidance.</w:t>
       </w:r>
     </w:p>
     <w:p>
@@ -1068,13 +1062,8 @@
       <w:pPr>
         <w:spacing w:line="240" w:lineRule="auto"/>
       </w:pPr>
-      <w:proofErr w:type="spellStart"/>
-      <w:r>
-        <w:t>EZPushback</w:t>
-      </w:r>
-      <w:proofErr w:type="spellEnd"/>
-      <w:r>
-        <w:t xml:space="preserve"> provides </w:t>
+      <w:r>
+        <w:t xml:space="preserve">EZPushback provides </w:t>
       </w:r>
       <w:r>
         <w:t xml:space="preserve">two services: </w:t>
@@ -1083,23 +1072,33 @@
         <w:t>pushback (reverse) a</w:t>
       </w:r>
       <w:r>
-        <w:t xml:space="preserve">nd tug (forward).  The </w:t>
-      </w:r>
-      <w:proofErr w:type="spellStart"/>
-      <w:r>
-        <w:t>EZPushback</w:t>
-      </w:r>
-      <w:proofErr w:type="spellEnd"/>
+        <w:t xml:space="preserve">nd tug (forward).  The EZPushback </w:t>
+      </w:r>
+      <w:r>
+        <w:t>plug-in</w:t>
+      </w:r>
+      <w:r>
+        <w:t xml:space="preserve"> menu provides one way to request services:</w:t>
+      </w:r>
+    </w:p>
+    <w:p>
+      <w:pPr>
+        <w:spacing w:after="0" w:line="240" w:lineRule="auto"/>
+      </w:pPr>
+      <w:r>
+        <w:t>X-Plane Main Menu</w:t>
+      </w:r>
       <w:r>
         <w:t xml:space="preserve"> </w:t>
       </w:r>
-      <w:proofErr w:type="spellStart"/>
-      <w:r>
-        <w:t>plugin</w:t>
-      </w:r>
-      <w:proofErr w:type="spellEnd"/>
-      <w:r>
-        <w:t xml:space="preserve"> menu provides one way to request services:</w:t>
+      <w:r>
+        <w:rPr>
+          <w:b/>
+        </w:rPr>
+        <w:t>&gt;</w:t>
+      </w:r>
+      <w:r>
+        <w:t xml:space="preserve"> </w:t>
       </w:r>
     </w:p>
     <w:p>
@@ -1107,10 +1106,14 @@
         <w:spacing w:after="0" w:line="240" w:lineRule="auto"/>
       </w:pPr>
       <w:r>
-        <w:t>X-Plane Main Menu</w:t>
-      </w:r>
-      <w:r>
-        <w:t xml:space="preserve"> </w:t>
+        <w:tab/>
+      </w:r>
+      <w:r>
+        <w:tab/>
+      </w:r>
+      <w:r>
+        <w:tab/>
+        <w:t xml:space="preserve">Plugins </w:t>
       </w:r>
       <w:r>
         <w:rPr>
@@ -1118,9 +1121,6 @@
         </w:rPr>
         <w:t>&gt;</w:t>
       </w:r>
-      <w:r>
-        <w:t xml:space="preserve"> </w:t>
-      </w:r>
     </w:p>
     <w:p>
       <w:pPr>
@@ -1135,47 +1135,14 @@
       <w:r>
         <w:tab/>
       </w:r>
-      <w:proofErr w:type="spellStart"/>
-      <w:r>
-        <w:t>Plugins</w:t>
-      </w:r>
-      <w:proofErr w:type="spellEnd"/>
-      <w:r>
-        <w:t xml:space="preserve"> </w:t>
-      </w:r>
-      <w:r>
-        <w:rPr>
-          <w:b/>
-        </w:rPr>
-        <w:t>&gt;</w:t>
-      </w:r>
-    </w:p>
-    <w:p>
-      <w:pPr>
-        <w:spacing w:after="0" w:line="240" w:lineRule="auto"/>
-      </w:pPr>
       <w:r>
         <w:tab/>
       </w:r>
       <w:r>
-        <w:tab/>
-      </w:r>
-      <w:r>
-        <w:tab/>
-      </w:r>
-      <w:r>
-        <w:tab/>
-      </w:r>
-      <w:r>
         <w:t xml:space="preserve">   </w:t>
       </w:r>
-      <w:proofErr w:type="spellStart"/>
-      <w:r>
-        <w:t>EZPushback</w:t>
-      </w:r>
-      <w:proofErr w:type="spellEnd"/>
-      <w:r>
-        <w:t xml:space="preserve"> </w:t>
+      <w:r>
+        <w:t xml:space="preserve">EZPushback </w:t>
       </w:r>
       <w:r>
         <w:rPr>
@@ -1294,27 +1261,48 @@
     </w:p>
     <w:p>
       <w:pPr>
+        <w:spacing w:line="240" w:lineRule="auto"/>
+      </w:pPr>
+      <w:r>
+        <w:t>A transparent status window appears when an EZPushback command is invoked.  If you move the window around, EZPushback will remember the location.  If the X-Plane window is resized, the EZPushback status window may reposition itself to ensure that it is visible.</w:t>
+      </w:r>
+    </w:p>
+    <w:p>
+      <w:pPr>
+        <w:spacing w:line="240" w:lineRule="auto"/>
+        <w:rPr>
+          <w:b/>
+        </w:rPr>
+      </w:pPr>
+      <w:r>
+        <w:t>A STOP button will appear in the status window when a pushback or tug is in progress.  This button can be clicked to stop a push or tug operation.</w:t>
+      </w:r>
+    </w:p>
+    <w:p>
+      <w:pPr>
+        <w:spacing w:line="240" w:lineRule="auto"/>
+      </w:pPr>
+      <w:r>
+        <w:t>Pus</w:t>
+      </w:r>
+      <w:r>
+        <w:t>hback or tug will not start if</w:t>
+      </w:r>
+      <w:r>
+        <w:t xml:space="preserve"> the parking brake </w:t>
+      </w:r>
+      <w:r>
+        <w:t>is engaged</w:t>
+      </w:r>
+      <w:r>
+        <w:t xml:space="preserve"> or if the aircraft is already moving.</w:t>
+      </w:r>
+    </w:p>
+    <w:p>
+      <w:pPr>
         <w:spacing w:after="0" w:line="240" w:lineRule="auto"/>
       </w:pPr>
       <w:r>
-        <w:t>Pus</w:t>
-      </w:r>
-      <w:r>
-        <w:t>hback or tug will not start if</w:t>
-      </w:r>
-      <w:r>
-        <w:t xml:space="preserve"> the parking brake </w:t>
-      </w:r>
-      <w:r>
-        <w:t>is engaged</w:t>
-      </w:r>
-      <w:r>
-        <w:t xml:space="preserve"> or if the aircraft is already moving.</w:t>
-      </w:r>
-      <w:r>
-        <w:t xml:space="preserve">  </w:t>
-      </w:r>
-      <w:r>
         <w:t>Engines may be started during</w:t>
       </w:r>
       <w:r>
@@ -1329,148 +1317,99 @@
     </w:p>
     <w:p>
       <w:pPr>
+        <w:spacing w:after="0" w:line="240" w:lineRule="auto"/>
+      </w:pPr>
+    </w:p>
+    <w:p>
+      <w:pPr>
+        <w:spacing w:after="0" w:line="240" w:lineRule="auto"/>
+      </w:pPr>
+      <w:r>
+        <w:t>Once moving, you can steer norm</w:t>
+      </w:r>
+      <w:r>
+        <w:t>ally (i.e. via rudder pedals).</w:t>
+      </w:r>
+    </w:p>
+    <w:p>
+      <w:pPr>
+        <w:spacing w:after="0" w:line="240" w:lineRule="auto"/>
+      </w:pPr>
+    </w:p>
+    <w:p>
+      <w:pPr>
+        <w:spacing w:after="0" w:line="240" w:lineRule="auto"/>
+      </w:pPr>
+      <w:r>
+        <w:t>A</w:t>
+      </w:r>
+      <w:r>
+        <w:t xml:space="preserve">void sharp turns </w:t>
+      </w:r>
+      <w:r>
+        <w:t xml:space="preserve">while steering -- this </w:t>
+      </w:r>
+      <w:r>
+        <w:t xml:space="preserve">may </w:t>
+      </w:r>
+      <w:r>
+        <w:t>induce</w:t>
+      </w:r>
+      <w:r>
+        <w:t xml:space="preserve"> skidding.</w:t>
+      </w:r>
+    </w:p>
+    <w:p>
+      <w:pPr>
+        <w:spacing w:after="0" w:line="240" w:lineRule="auto"/>
+      </w:pPr>
+    </w:p>
+    <w:p>
+      <w:pPr>
+        <w:spacing w:after="0" w:line="240" w:lineRule="auto"/>
+      </w:pPr>
+      <w:r>
+        <w:t xml:space="preserve">Application of </w:t>
+      </w:r>
+      <w:r>
+        <w:t xml:space="preserve">toe </w:t>
+      </w:r>
+      <w:r>
+        <w:t>brakes or thrust should be avoided during movem</w:t>
+      </w:r>
+      <w:r>
+        <w:t>ent</w:t>
+      </w:r>
+      <w:r>
+        <w:t xml:space="preserve"> --</w:t>
+      </w:r>
+      <w:r>
+        <w:t xml:space="preserve"> this</w:t>
+      </w:r>
+      <w:r>
+        <w:t xml:space="preserve"> will fight </w:t>
+      </w:r>
+      <w:r>
+        <w:t xml:space="preserve">against </w:t>
+      </w:r>
+      <w:r>
+        <w:t>the imaginary pushback truck</w:t>
+      </w:r>
+      <w:r>
+        <w:t xml:space="preserve">. </w:t>
+      </w:r>
+    </w:p>
+    <w:p>
+      <w:pPr>
+        <w:spacing w:after="0" w:line="240" w:lineRule="auto"/>
+      </w:pPr>
+    </w:p>
+    <w:p>
+      <w:pPr>
         <w:spacing w:line="240" w:lineRule="auto"/>
       </w:pPr>
       <w:r>
-        <w:t>Once moving, you can steer normally (i.e. via rudder pedals).  A</w:t>
-      </w:r>
-      <w:r>
-        <w:t xml:space="preserve">void sharp turns </w:t>
-      </w:r>
-      <w:r>
-        <w:t xml:space="preserve">while steering </w:t>
-      </w:r>
-      <w:r>
-        <w:t xml:space="preserve">as these </w:t>
-      </w:r>
-      <w:r>
-        <w:t xml:space="preserve">may </w:t>
-      </w:r>
-      <w:r>
-        <w:t>induce</w:t>
-      </w:r>
-      <w:r>
-        <w:t xml:space="preserve"> skidding.</w:t>
-      </w:r>
-      <w:r>
-        <w:t xml:space="preserve">  Application of brakes or thrust should </w:t>
-      </w:r>
-      <w:r>
-        <w:t xml:space="preserve">obviously </w:t>
-      </w:r>
-      <w:r>
-        <w:t>be avoided during movem</w:t>
-      </w:r>
-      <w:r>
-        <w:t xml:space="preserve">ent </w:t>
-      </w:r>
-      <w:r>
-        <w:t>as this</w:t>
-      </w:r>
-      <w:r>
-        <w:t xml:space="preserve"> will fight </w:t>
-      </w:r>
-      <w:r>
-        <w:t xml:space="preserve">against </w:t>
-      </w:r>
-      <w:r>
-        <w:t>the imaginary pushback truck; these actions are not currently prohibited</w:t>
-      </w:r>
-      <w:r>
-        <w:t xml:space="preserve"> </w:t>
-      </w:r>
-      <w:r>
-        <w:t xml:space="preserve">by </w:t>
-      </w:r>
-      <w:proofErr w:type="spellStart"/>
-      <w:r>
-        <w:t>EZPushback</w:t>
-      </w:r>
-      <w:proofErr w:type="spellEnd"/>
-      <w:r>
-        <w:t>, but may be in future versions.</w:t>
-      </w:r>
-    </w:p>
-    <w:p>
-      <w:pPr>
-        <w:spacing w:line="240" w:lineRule="auto"/>
-      </w:pPr>
-      <w:r>
-        <w:t xml:space="preserve">A </w:t>
-      </w:r>
-      <w:r>
-        <w:t xml:space="preserve">transparent </w:t>
-      </w:r>
-      <w:r>
-        <w:t>status window appear</w:t>
-      </w:r>
-      <w:r>
-        <w:t>s</w:t>
-      </w:r>
-      <w:r>
-        <w:t xml:space="preserve"> when an </w:t>
-      </w:r>
-      <w:proofErr w:type="spellStart"/>
-      <w:r>
-        <w:t>EZPushb</w:t>
-      </w:r>
-      <w:r>
-        <w:t>ack</w:t>
-      </w:r>
-      <w:proofErr w:type="spellEnd"/>
-      <w:r>
-        <w:t xml:space="preserve"> command is invoked.</w:t>
-      </w:r>
-      <w:r>
-        <w:t xml:space="preserve">  If you move the</w:t>
-      </w:r>
-      <w:r>
-        <w:t xml:space="preserve"> window around</w:t>
-      </w:r>
-      <w:r>
-        <w:t>,</w:t>
-      </w:r>
-      <w:r>
-        <w:t xml:space="preserve"> </w:t>
-      </w:r>
-      <w:proofErr w:type="spellStart"/>
-      <w:r>
-        <w:t>EZPushback</w:t>
-      </w:r>
-      <w:proofErr w:type="spellEnd"/>
-      <w:r>
-        <w:t xml:space="preserve"> will</w:t>
-      </w:r>
-      <w:r>
-        <w:t xml:space="preserve"> remember the location.  If the X-Plane window is resized, </w:t>
-      </w:r>
-      <w:r>
-        <w:t xml:space="preserve">the </w:t>
-      </w:r>
-      <w:proofErr w:type="spellStart"/>
-      <w:r>
-        <w:t>EZPushback</w:t>
-      </w:r>
-      <w:proofErr w:type="spellEnd"/>
-      <w:r>
-        <w:t xml:space="preserve"> status window may reposition itself to ensure that it is visible.</w:t>
-      </w:r>
-    </w:p>
-    <w:p>
-      <w:pPr>
-        <w:spacing w:line="240" w:lineRule="auto"/>
-      </w:pPr>
-      <w:r>
-        <w:t>A STOP button will appear i</w:t>
-      </w:r>
-      <w:r>
-        <w:t>n the status window when a pushback or tug is in progress.  This button can be clicked to stop a push or tug operation.</w:t>
-      </w:r>
-      <w:r>
-        <w:rPr>
-          <w:b/>
-        </w:rPr>
-        <w:br w:type="page"/>
+        <w:t>An EZPushback push or tug operation will stop if the parking brake is deployed while moving.</w:t>
       </w:r>
     </w:p>
     <w:p>
@@ -1495,13 +1434,8 @@
       <w:r>
         <w:t xml:space="preserve">In addition to the menu options described above, </w:t>
       </w:r>
-      <w:proofErr w:type="spellStart"/>
-      <w:r>
-        <w:t>EZPushback</w:t>
-      </w:r>
-      <w:proofErr w:type="spellEnd"/>
-      <w:r>
-        <w:t xml:space="preserve"> provides</w:t>
+      <w:r>
+        <w:t>EZPushback provides</w:t>
       </w:r>
       <w:r>
         <w:t xml:space="preserve"> five custom commands</w:t>
@@ -1518,19 +1452,15 @@
       <w:r>
         <w:t xml:space="preserve">can be assigned to keys, joystick buttons, or invoked from other </w:t>
       </w:r>
-      <w:proofErr w:type="spellStart"/>
-      <w:r>
-        <w:t>plugins</w:t>
-      </w:r>
-      <w:proofErr w:type="spellEnd"/>
+      <w:r>
+        <w:t>plug-ins</w:t>
+      </w:r>
       <w:r>
         <w:t xml:space="preserve"> via the X-Plane </w:t>
       </w:r>
-      <w:proofErr w:type="spellStart"/>
-      <w:r>
-        <w:t>plugin</w:t>
-      </w:r>
-      <w:proofErr w:type="spellEnd"/>
+      <w:r>
+        <w:t>plug-in</w:t>
+      </w:r>
       <w:r>
         <w:t xml:space="preserve"> API</w:t>
       </w:r>
@@ -1868,14 +1798,17 @@
       </w:hyperlink>
     </w:p>
     <w:p>
-      <w:r>
-        <w:br w:type="page"/>
-      </w:r>
-      <w:r>
-        <w:rPr>
-          <w:b/>
-        </w:rPr>
-        <w:lastRenderedPageBreak/>
+      <w:pPr>
+        <w:rPr>
+          <w:b/>
+        </w:rPr>
+      </w:pPr>
+    </w:p>
+    <w:p>
+      <w:r>
+        <w:rPr>
+          <w:b/>
+        </w:rPr>
         <w:t>Configuration File</w:t>
       </w:r>
     </w:p>
@@ -1884,35 +1817,25 @@
         <w:spacing w:line="240" w:lineRule="auto"/>
       </w:pPr>
       <w:r>
-        <w:t xml:space="preserve">The </w:t>
+        <w:t xml:space="preserve">The EZPushback </w:t>
+      </w:r>
+      <w:r>
+        <w:t>plug-in</w:t>
+      </w:r>
+      <w:r>
+        <w:t xml:space="preserve"> directory contains a configuration file named ezpushback.ini.  </w:t>
+      </w:r>
+      <w:r>
+        <w:t xml:space="preserve">You may change acceleration, deceleration and </w:t>
       </w:r>
       <w:proofErr w:type="spellStart"/>
       <w:r>
-        <w:t>EZPushback</w:t>
+        <w:t>target_speed</w:t>
       </w:r>
       <w:proofErr w:type="spellEnd"/>
       <w:r>
         <w:t xml:space="preserve"> </w:t>
       </w:r>
-      <w:proofErr w:type="spellStart"/>
-      <w:r>
-        <w:t>plugin</w:t>
-      </w:r>
-      <w:proofErr w:type="spellEnd"/>
-      <w:r>
-        <w:t xml:space="preserve"> directory contains a configuration file named ezpushback.ini.  </w:t>
-      </w:r>
-      <w:r>
-        <w:t xml:space="preserve">You may change acceleration, deceleration and </w:t>
-      </w:r>
-      <w:proofErr w:type="spellStart"/>
-      <w:r>
-        <w:t>target_speed</w:t>
-      </w:r>
-      <w:proofErr w:type="spellEnd"/>
-      <w:r>
-        <w:t xml:space="preserve"> </w:t>
-      </w:r>
       <w:r>
         <w:t>b</w:t>
       </w:r>
@@ -1922,11 +1845,9 @@
       <w:r>
         <w:t xml:space="preserve">.  The x and y values will be overwritten by the </w:t>
       </w:r>
-      <w:proofErr w:type="spellStart"/>
-      <w:r>
-        <w:t>plugin</w:t>
-      </w:r>
-      <w:proofErr w:type="spellEnd"/>
+      <w:r>
+        <w:t>plug-in</w:t>
+      </w:r>
       <w:r>
         <w:t xml:space="preserve"> when the status window is moved.</w:t>
       </w:r>
@@ -2261,7 +2182,6 @@
           <w:szCs w:val="20"/>
         </w:rPr>
       </w:pPr>
-      <w:proofErr w:type="spellStart"/>
       <w:r>
         <w:rPr>
           <w:b/>
@@ -2269,53 +2189,29 @@
         <w:lastRenderedPageBreak/>
         <w:t>Datarefs</w:t>
       </w:r>
-      <w:proofErr w:type="spellEnd"/>
     </w:p>
     <w:p>
       <w:pPr>
         <w:spacing w:line="240" w:lineRule="auto"/>
       </w:pPr>
-      <w:proofErr w:type="spellStart"/>
       <w:r>
         <w:t>EZP</w:t>
       </w:r>
       <w:r>
-        <w:t>ushback</w:t>
-      </w:r>
-      <w:proofErr w:type="spellEnd"/>
-      <w:r>
-        <w:t xml:space="preserve"> provides several cu</w:t>
-      </w:r>
-      <w:r>
-        <w:t xml:space="preserve">stom </w:t>
-      </w:r>
-      <w:proofErr w:type="spellStart"/>
-      <w:r>
-        <w:t>datarefs</w:t>
-      </w:r>
-      <w:proofErr w:type="spellEnd"/>
-      <w:r>
-        <w:t xml:space="preserve"> that may be used to</w:t>
-      </w:r>
-      <w:r>
-        <w:t xml:space="preserve"> monitor and control </w:t>
-      </w:r>
-      <w:proofErr w:type="spellStart"/>
-      <w:r>
-        <w:t>EZPushback</w:t>
-      </w:r>
-      <w:proofErr w:type="spellEnd"/>
-      <w:r>
-        <w:t xml:space="preserve"> from </w:t>
+        <w:t>ushback provides several cu</w:t>
+      </w:r>
+      <w:r>
+        <w:t>stom datarefs that may be used to</w:t>
+      </w:r>
+      <w:r>
+        <w:t xml:space="preserve"> monitor and control EZPushback from </w:t>
       </w:r>
       <w:r>
         <w:t xml:space="preserve">other </w:t>
       </w:r>
-      <w:proofErr w:type="spellStart"/>
-      <w:r>
-        <w:t>plugins</w:t>
-      </w:r>
-      <w:proofErr w:type="spellEnd"/>
+      <w:r>
+        <w:t>plug-in</w:t>
+      </w:r>
       <w:r>
         <w:t>.</w:t>
       </w:r>
@@ -2326,40 +2222,14 @@
         <w:t>You can also use the</w:t>
       </w:r>
       <w:r>
-        <w:t xml:space="preserve"> </w:t>
-      </w:r>
-      <w:proofErr w:type="spellStart"/>
-      <w:r>
-        <w:t>datarefs</w:t>
-      </w:r>
-      <w:proofErr w:type="spellEnd"/>
-      <w:r>
-        <w:t xml:space="preserve"> to monitor </w:t>
-      </w:r>
-      <w:proofErr w:type="spellStart"/>
-      <w:r>
-        <w:t>EZPushback</w:t>
-      </w:r>
-      <w:proofErr w:type="spellEnd"/>
-      <w:r>
-        <w:t xml:space="preserve"> using </w:t>
-      </w:r>
-      <w:proofErr w:type="spellStart"/>
-      <w:r>
-        <w:t>Dataref</w:t>
-      </w:r>
-      <w:proofErr w:type="spellEnd"/>
-      <w:r>
-        <w:t xml:space="preserve"> Editor.  Note that </w:t>
-      </w:r>
-      <w:r>
-        <w:t xml:space="preserve">there are no </w:t>
-      </w:r>
-      <w:proofErr w:type="spellStart"/>
-      <w:r>
-        <w:t>datarefs</w:t>
-      </w:r>
-      <w:proofErr w:type="spellEnd"/>
+        <w:t xml:space="preserve"> datarefs to monitor EZPushback using </w:t>
+      </w:r>
+      <w:r>
+        <w:t xml:space="preserve">Dataref Editor.  Note that </w:t>
+      </w:r>
+      <w:r>
+        <w:t>there are no datarefs</w:t>
+      </w:r>
       <w:r>
         <w:t xml:space="preserve"> provided</w:t>
       </w:r>
@@ -2381,11 +2251,9 @@
       <w:r>
         <w:t xml:space="preserve">can be invoked from other </w:t>
       </w:r>
-      <w:proofErr w:type="spellStart"/>
-      <w:r>
-        <w:t>plugins</w:t>
-      </w:r>
-      <w:proofErr w:type="spellEnd"/>
+      <w:r>
+        <w:t>plug-in</w:t>
+      </w:r>
       <w:r>
         <w:t xml:space="preserve"> by using </w:t>
       </w:r>
@@ -2426,14 +2294,12 @@
                 <w:b/>
               </w:rPr>
             </w:pPr>
-            <w:proofErr w:type="spellStart"/>
             <w:r>
               <w:rPr>
                 <w:b/>
               </w:rPr>
               <w:t>Dataref</w:t>
             </w:r>
-            <w:proofErr w:type="spellEnd"/>
           </w:p>
         </w:tc>
         <w:tc>
@@ -2799,37 +2665,13 @@
           </w:p>
           <w:p>
             <w:r>
-              <w:t xml:space="preserve">Initially set from </w:t>
-            </w:r>
-            <w:proofErr w:type="spellStart"/>
-            <w:r>
-              <w:t>config</w:t>
-            </w:r>
-            <w:proofErr w:type="spellEnd"/>
-            <w:r>
-              <w:t xml:space="preserve"> file.  Changes to </w:t>
-            </w:r>
-            <w:r>
-              <w:t xml:space="preserve">this </w:t>
-            </w:r>
-            <w:proofErr w:type="spellStart"/>
-            <w:r>
-              <w:t>data</w:t>
-            </w:r>
-            <w:r>
-              <w:t>ref</w:t>
-            </w:r>
-            <w:proofErr w:type="spellEnd"/>
-            <w:r>
-              <w:t xml:space="preserve"> are not written to </w:t>
-            </w:r>
-            <w:proofErr w:type="spellStart"/>
-            <w:r>
-              <w:t>config</w:t>
-            </w:r>
-            <w:proofErr w:type="spellEnd"/>
-            <w:r>
-              <w:t xml:space="preserve"> file.</w:t>
+              <w:t xml:space="preserve">Initially set from config file.  Changes to </w:t>
+            </w:r>
+            <w:r>
+              <w:t>this data</w:t>
+            </w:r>
+            <w:r>
+              <w:t>ref are not written to config file.</w:t>
             </w:r>
           </w:p>
         </w:tc>
@@ -2891,34 +2733,13 @@
           </w:p>
           <w:p>
             <w:r>
-              <w:t xml:space="preserve">Initially set from </w:t>
-            </w:r>
-            <w:proofErr w:type="spellStart"/>
-            <w:r>
-              <w:t>config</w:t>
-            </w:r>
-            <w:proofErr w:type="spellEnd"/>
-            <w:r>
-              <w:t xml:space="preserve"> file.  Changes to </w:t>
+              <w:t xml:space="preserve">Initially set from config file.  Changes to </w:t>
             </w:r>
             <w:r>
               <w:t xml:space="preserve">this </w:t>
             </w:r>
-            <w:proofErr w:type="spellStart"/>
-            <w:r>
-              <w:t>dataref</w:t>
-            </w:r>
-            <w:proofErr w:type="spellEnd"/>
-            <w:r>
-              <w:t xml:space="preserve"> are not written to </w:t>
-            </w:r>
-            <w:proofErr w:type="spellStart"/>
-            <w:r>
-              <w:t>config</w:t>
-            </w:r>
-            <w:proofErr w:type="spellEnd"/>
-            <w:r>
-              <w:t xml:space="preserve"> file.</w:t>
+            <w:r>
+              <w:t>dataref are not written to config file.</w:t>
             </w:r>
           </w:p>
         </w:tc>
@@ -2978,31 +2799,7 @@
               <w:t>Deceleration in meters/sec/sec applied when pushback or tug operation ends.</w:t>
             </w:r>
             <w:r>
-              <w:t xml:space="preserve"> Initially set from </w:t>
-            </w:r>
-            <w:proofErr w:type="spellStart"/>
-            <w:r>
-              <w:t>config</w:t>
-            </w:r>
-            <w:proofErr w:type="spellEnd"/>
-            <w:r>
-              <w:t xml:space="preserve"> file.  Changes to this </w:t>
-            </w:r>
-            <w:proofErr w:type="spellStart"/>
-            <w:r>
-              <w:t>dataref</w:t>
-            </w:r>
-            <w:proofErr w:type="spellEnd"/>
-            <w:r>
-              <w:t xml:space="preserve"> are not written to </w:t>
-            </w:r>
-            <w:proofErr w:type="spellStart"/>
-            <w:r>
-              <w:t>config</w:t>
-            </w:r>
-            <w:proofErr w:type="spellEnd"/>
-            <w:r>
-              <w:t xml:space="preserve"> file.</w:t>
+              <w:t xml:space="preserve"> Initially set from config file.  Changes to this dataref are not written to config file.</w:t>
             </w:r>
           </w:p>
         </w:tc>
@@ -3088,15 +2885,7 @@
           </w:tcPr>
           <w:p>
             <w:r>
-              <w:t xml:space="preserve">The current velocity (meter/sec) </w:t>
-            </w:r>
-            <w:proofErr w:type="spellStart"/>
-            <w:r>
-              <w:t>EZPushback</w:t>
-            </w:r>
-            <w:proofErr w:type="spellEnd"/>
-            <w:r>
-              <w:t xml:space="preserve"> is applying to the aircraft in the X and Z direction.  This is computed based on the desired target velocity and aircraft true heading.</w:t>
+              <w:t>The current velocity (meter/sec) EZPushback is applying to the aircraft in the X and Z direction.  This is computed based on the desired target velocity and aircraft true heading.</w:t>
             </w:r>
           </w:p>
         </w:tc>
@@ -3153,15 +2942,7 @@
           </w:tcPr>
           <w:p>
             <w:r>
-              <w:t xml:space="preserve">The number of flight loop callbacks invoked since pushback or tug operation began.  0 when </w:t>
-            </w:r>
-            <w:proofErr w:type="spellStart"/>
-            <w:r>
-              <w:t>EZPushback</w:t>
-            </w:r>
-            <w:proofErr w:type="spellEnd"/>
-            <w:r>
-              <w:t xml:space="preserve"> is idle.</w:t>
+              <w:t>The number of flight loop callbacks invoked since pushback or tug operation began.  0 when EZPushback is idle.</w:t>
             </w:r>
           </w:p>
         </w:tc>
@@ -3175,7 +2956,6 @@
     </w:p>
     <w:p>
       <w:pPr>
-        <w:spacing w:line="240" w:lineRule="auto"/>
         <w:rPr>
           <w:b/>
         </w:rPr>
@@ -3185,148 +2965,101 @@
           <w:b/>
         </w:rPr>
         <w:lastRenderedPageBreak/>
-        <w:t>Alternatives</w:t>
-      </w:r>
-    </w:p>
-    <w:p>
-      <w:pPr>
-        <w:spacing w:line="240" w:lineRule="auto"/>
-      </w:pPr>
-      <w:proofErr w:type="spellStart"/>
-      <w:r>
-        <w:t>SimplePushback</w:t>
-      </w:r>
-      <w:proofErr w:type="spellEnd"/>
+        <w:t>License</w:t>
+      </w:r>
+    </w:p>
+    <w:p>
+      <w:pPr>
+        <w:spacing w:after="0" w:line="240" w:lineRule="auto"/>
+      </w:pPr>
+      <w:r>
+        <w:t>EZPushback</w:t>
+      </w:r>
+    </w:p>
+    <w:p>
+      <w:pPr>
+        <w:spacing w:after="0" w:line="240" w:lineRule="auto"/>
+      </w:pPr>
+      <w:r>
+        <w:t xml:space="preserve">Copyright </w:t>
+      </w:r>
+      <w:r>
+        <w:t>©</w:t>
+      </w:r>
+      <w:r>
+        <w:t xml:space="preserve"> 2013 Rich Lucas (thePuffyPuff)</w:t>
+      </w:r>
+    </w:p>
+    <w:p>
+      <w:pPr>
+        <w:spacing w:after="0" w:line="240" w:lineRule="auto"/>
+      </w:pPr>
+    </w:p>
+    <w:p>
+      <w:pPr>
+        <w:spacing w:after="0" w:line="240" w:lineRule="auto"/>
+      </w:pPr>
+      <w:r>
+        <w:t>Permission is hereby granted, free of charge, to any person obtaining a copy of this software and associated documentation files (the "Software"), to deal in the Software without restriction, including without limitation the rights to use, copy, modify, merge, publish, distribute, sublicense, and/or sell copies of the Software, and to permit persons to whom the Software is furnished to do so, subject to the following conditions:</w:t>
+      </w:r>
+    </w:p>
+    <w:p>
+      <w:pPr>
+        <w:spacing w:after="0" w:line="240" w:lineRule="auto"/>
+      </w:pPr>
+    </w:p>
+    <w:p>
+      <w:pPr>
+        <w:spacing w:after="0" w:line="240" w:lineRule="auto"/>
+      </w:pPr>
+      <w:r>
+        <w:t>The above copyright notice and this permission notice shall be included in all copies or substantial portions of the Software.</w:t>
+      </w:r>
+    </w:p>
+    <w:p>
+      <w:pPr>
+        <w:spacing w:after="0" w:line="240" w:lineRule="auto"/>
+      </w:pPr>
+    </w:p>
+    <w:p>
+      <w:pPr>
+        <w:spacing w:after="0" w:line="240" w:lineRule="auto"/>
+      </w:pPr>
+      <w:r>
+        <w:t>THE SOFTWARE IS PROVIDED "AS IS", WITHOUT WARRANTY OF ANY KIND, EXPRESS OR IMPLIED, INCLUDING BUT NOT LIMITED TO THE WARRANTIES OF MERCHANTABILITY, FITNESS FOR A PARTICULAR PURPOSE AND NONINFRINGEMENT. IN NO EVENT SHALL THE AUTHORS OR COPYRIGHT HOLDERS BE LIABLE FOR ANY CLAIM, DAMAGES OR OTHER LIABILITY, WHETHER IN AN ACTION OF CONTRACT, TORT OR OTHERWISE, ARISING</w:t>
+      </w:r>
       <w:r>
         <w:t xml:space="preserve"> </w:t>
       </w:r>
       <w:r>
-        <w:t xml:space="preserve">from </w:t>
-      </w:r>
-      <w:proofErr w:type="spellStart"/>
-      <w:r>
-        <w:t>Snailpup</w:t>
-      </w:r>
-      <w:proofErr w:type="spellEnd"/>
-      <w:r>
-        <w:t xml:space="preserve"> provides comparable functionality</w:t>
-      </w:r>
-      <w:r>
-        <w:t xml:space="preserve"> to </w:t>
-      </w:r>
-      <w:proofErr w:type="spellStart"/>
-      <w:r>
-        <w:t>EZPushback</w:t>
-      </w:r>
-      <w:proofErr w:type="spellEnd"/>
-      <w:r>
-        <w:t xml:space="preserve"> for versions of X-Plane earlier than X-Plane 10.20</w:t>
-      </w:r>
-      <w:r>
-        <w:t xml:space="preserve">.  </w:t>
-      </w:r>
-      <w:proofErr w:type="spellStart"/>
-      <w:r>
-        <w:t>EZPushback</w:t>
-      </w:r>
-      <w:proofErr w:type="spellEnd"/>
-      <w:r>
-        <w:t xml:space="preserve"> was written because </w:t>
-      </w:r>
-      <w:proofErr w:type="spellStart"/>
-      <w:r>
-        <w:t>SimplePushback</w:t>
-      </w:r>
-      <w:proofErr w:type="spellEnd"/>
-      <w:r>
-        <w:t xml:space="preserve"> is no longer maintained and does not work with 64-bit X-Plane</w:t>
-      </w:r>
-      <w:r>
-        <w:t xml:space="preserve"> versions</w:t>
-      </w:r>
-      <w:r>
-        <w:t>.</w:t>
-      </w:r>
-    </w:p>
-    <w:p>
-      <w:pPr>
-        <w:spacing w:line="240" w:lineRule="auto"/>
-      </w:pPr>
-      <w:r>
-        <w:t xml:space="preserve">Ground Services from Joan provides animated pushback, fueling, and other robust features.  </w:t>
-      </w:r>
-      <w:r>
-        <w:t xml:space="preserve">Ground Services has </w:t>
-      </w:r>
-      <w:r>
-        <w:t>two large depend</w:t>
-      </w:r>
-      <w:r>
-        <w:t>enc</w:t>
-      </w:r>
-      <w:r>
-        <w:t>ies</w:t>
-      </w:r>
-      <w:r>
-        <w:t xml:space="preserve">: Python and </w:t>
-      </w:r>
-      <w:proofErr w:type="spellStart"/>
-      <w:r>
-        <w:t>OpenSceneryX</w:t>
-      </w:r>
-      <w:proofErr w:type="spellEnd"/>
-      <w:r>
-        <w:t>.</w:t>
-      </w:r>
-    </w:p>
-    <w:p>
-      <w:pPr>
-        <w:rPr>
-          <w:b/>
-        </w:rPr>
-      </w:pPr>
-      <w:r>
-        <w:rPr>
-          <w:b/>
-        </w:rPr>
-        <w:t>License</w:t>
+        <w:t>FROM, OUT OF OR IN CONNECTION WITH THE SOFTWARE OR THE USE OR OTHER DEALINGS IN THE SOFTWARE.</w:t>
       </w:r>
     </w:p>
     <w:p>
       <w:pPr>
         <w:spacing w:after="0" w:line="240" w:lineRule="auto"/>
       </w:pPr>
-      <w:proofErr w:type="spellStart"/>
-      <w:r>
-        <w:t>EZPushback</w:t>
-      </w:r>
-      <w:proofErr w:type="spellEnd"/>
     </w:p>
     <w:p>
       <w:pPr>
         <w:spacing w:after="0" w:line="240" w:lineRule="auto"/>
-      </w:pPr>
-      <w:r>
-        <w:t xml:space="preserve">Copyright </w:t>
-      </w:r>
-      <w:r>
-        <w:t>©</w:t>
-      </w:r>
-      <w:r>
-        <w:t xml:space="preserve"> 2013 Rich Lucas (</w:t>
-      </w:r>
-      <w:proofErr w:type="spellStart"/>
-      <w:r>
-        <w:t>thePuffyPuff</w:t>
-      </w:r>
-      <w:proofErr w:type="spellEnd"/>
-      <w:r>
-        <w:t>)</w:t>
+        <w:rPr>
+          <w:b/>
+        </w:rPr>
+      </w:pPr>
+      <w:r>
+        <w:rPr>
+          <w:b/>
+        </w:rPr>
+        <w:t>Source Code</w:t>
       </w:r>
     </w:p>
     <w:p>
       <w:pPr>
         <w:spacing w:after="0" w:line="240" w:lineRule="auto"/>
+        <w:rPr>
+          <w:b/>
+        </w:rPr>
       </w:pPr>
     </w:p>
     <w:p>
@@ -3334,79 +3067,7 @@
         <w:spacing w:after="0" w:line="240" w:lineRule="auto"/>
       </w:pPr>
       <w:r>
-        <w:t>Permission is hereby granted, free of charge, to any person obtaining a copy of this software and associated documentation files (the "Software"), to deal in the Software without restriction, including without limitation the rights to use, copy, modify, merge, publish, distribute, sublicense, and/or sell copies of the Software, and to permit persons to whom the Software is furnished to do so, subject to the following conditions:</w:t>
-      </w:r>
-    </w:p>
-    <w:p>
-      <w:pPr>
-        <w:spacing w:after="0" w:line="240" w:lineRule="auto"/>
-      </w:pPr>
-    </w:p>
-    <w:p>
-      <w:pPr>
-        <w:spacing w:after="0" w:line="240" w:lineRule="auto"/>
-      </w:pPr>
-      <w:r>
-        <w:t>The above copyright notice and this permission notice shall be included in all copies or substantial portions of the Software.</w:t>
-      </w:r>
-    </w:p>
-    <w:p>
-      <w:pPr>
-        <w:spacing w:after="0" w:line="240" w:lineRule="auto"/>
-      </w:pPr>
-    </w:p>
-    <w:p>
-      <w:pPr>
-        <w:spacing w:after="0" w:line="240" w:lineRule="auto"/>
-      </w:pPr>
-      <w:r>
-        <w:t>THE SOFTWARE IS PROVIDED "AS IS", WITHOUT WARRANTY OF ANY KIND, EXPRESS OR IMPLIED, INCLUDING BUT NOT LIMITED TO THE WARRANTIES OF MERCHANTABILITY, FITNESS FOR A PARTICULAR PURPOSE AND NONINFRINGEMENT. IN NO EVENT SHALL THE AUTHORS OR COPYRIGHT HOLDERS BE LIABLE FOR ANY CLAIM, DAMAGES OR OTHER LIABILITY, WHETHER IN AN ACTION OF CONTRACT, TORT OR OTHERWISE, ARISING</w:t>
-      </w:r>
-      <w:r>
-        <w:t xml:space="preserve"> </w:t>
-      </w:r>
-      <w:r>
-        <w:t>FROM, OUT OF OR IN CONNECTION WITH THE SOFTWARE OR THE USE OR OTHER DEALINGS IN THE SOFTWARE.</w:t>
-      </w:r>
-    </w:p>
-    <w:p>
-      <w:pPr>
-        <w:spacing w:after="0" w:line="240" w:lineRule="auto"/>
-      </w:pPr>
-    </w:p>
-    <w:p>
-      <w:pPr>
-        <w:spacing w:after="0" w:line="240" w:lineRule="auto"/>
-        <w:rPr>
-          <w:b/>
-        </w:rPr>
-      </w:pPr>
-      <w:r>
-        <w:rPr>
-          <w:b/>
-        </w:rPr>
-        <w:t>Source Code</w:t>
-      </w:r>
-    </w:p>
-    <w:p>
-      <w:pPr>
-        <w:spacing w:after="0" w:line="240" w:lineRule="auto"/>
-        <w:rPr>
-          <w:b/>
-        </w:rPr>
-      </w:pPr>
-    </w:p>
-    <w:p>
-      <w:pPr>
-        <w:spacing w:after="0" w:line="240" w:lineRule="auto"/>
-      </w:pPr>
-      <w:proofErr w:type="spellStart"/>
-      <w:r>
-        <w:t>EZPushback</w:t>
-      </w:r>
-      <w:proofErr w:type="spellEnd"/>
-      <w:r>
-        <w:t xml:space="preserve"> is free and open source.  T</w:t>
+        <w:t>EZPushback is free and open source.  T</w:t>
       </w:r>
       <w:r>
         <w:t>he source code can be found at:</w:t>
@@ -3427,33 +3088,21 @@
     </w:p>
     <w:p>
       <w:pPr>
-        <w:spacing w:after="0" w:line="240" w:lineRule="auto"/>
-      </w:pPr>
-    </w:p>
-    <w:p>
-      <w:pPr>
-        <w:rPr>
-          <w:b/>
-        </w:rPr>
-      </w:pPr>
-      <w:r>
-        <w:rPr>
-          <w:b/>
-        </w:rPr>
-        <w:br w:type="page"/>
-      </w:r>
-    </w:p>
-    <w:p>
-      <w:pPr>
-        <w:rPr>
-          <w:b/>
-        </w:rPr>
-      </w:pPr>
-      <w:r>
-        <w:rPr>
-          <w:b/>
-        </w:rPr>
-        <w:lastRenderedPageBreak/>
+        <w:rPr>
+          <w:b/>
+        </w:rPr>
+      </w:pPr>
+    </w:p>
+    <w:p>
+      <w:pPr>
+        <w:rPr>
+          <w:b/>
+        </w:rPr>
+      </w:pPr>
+      <w:r>
+        <w:rPr>
+          <w:b/>
+        </w:rPr>
         <w:t>Acknowledgements</w:t>
       </w:r>
     </w:p>
@@ -3513,27 +3162,23 @@
       <w:r>
         <w:t>Sandy Barbour (</w:t>
       </w:r>
+      <w:r>
+        <w:t>plug-in</w:t>
+      </w:r>
+      <w:r>
+        <w:t xml:space="preserve"> API support and </w:t>
+      </w:r>
       <w:proofErr w:type="spellStart"/>
       <w:r>
-        <w:t>plugin</w:t>
+        <w:t>GoFlight</w:t>
       </w:r>
       <w:proofErr w:type="spellEnd"/>
       <w:r>
-        <w:t xml:space="preserve"> API support and </w:t>
-      </w:r>
-      <w:proofErr w:type="spellStart"/>
-      <w:r>
-        <w:t>GoFlight</w:t>
-      </w:r>
-      <w:proofErr w:type="spellEnd"/>
-      <w:r>
         <w:t xml:space="preserve"> </w:t>
       </w:r>
-      <w:proofErr w:type="spellStart"/>
-      <w:r>
-        <w:t>plugin</w:t>
-      </w:r>
-      <w:proofErr w:type="spellEnd"/>
+      <w:r>
+        <w:t>plug-in</w:t>
+      </w:r>
       <w:r>
         <w:t>)</w:t>
       </w:r>
@@ -3559,11 +3204,9 @@
       <w:r>
         <w:t xml:space="preserve"> (universal X-Plane </w:t>
       </w:r>
-      <w:proofErr w:type="spellStart"/>
-      <w:r>
-        <w:t>plugin</w:t>
-      </w:r>
-      <w:proofErr w:type="spellEnd"/>
+      <w:r>
+        <w:t>plug-in</w:t>
+      </w:r>
       <w:r>
         <w:t xml:space="preserve"> dev </w:t>
       </w:r>
@@ -3575,6 +3218,20 @@
       </w:r>
       <w:r>
         <w:t>)</w:t>
+      </w:r>
+    </w:p>
+    <w:p>
+      <w:pPr>
+        <w:pStyle w:val="ListParagraph"/>
+        <w:numPr>
+          <w:ilvl w:val="0"/>
+          <w:numId w:val="4"/>
+        </w:numPr>
+        <w:shd w:val="clear" w:color="auto" w:fill="FFFFFF"/>
+        <w:spacing w:after="0" w:line="240" w:lineRule="auto"/>
+      </w:pPr>
+      <w:r>
+        <w:t>Sparker (help with Linux build)</w:t>
       </w:r>
     </w:p>
     <w:p>
@@ -3789,6 +3446,232 @@
     </w:lvl>
   </w:abstractNum>
   <w:abstractNum w:abstractNumId="1">
+    <w:nsid w:val="0B5C7C18"/>
+    <w:multiLevelType w:val="hybridMultilevel"/>
+    <w:tmpl w:val="CA0846CA"/>
+    <w:lvl w:ilvl="0" w:tplc="04090001">
+      <w:start w:val="1"/>
+      <w:numFmt w:val="bullet"/>
+      <w:lvlText w:val=""/>
+      <w:lvlJc w:val="left"/>
+      <w:pPr>
+        <w:ind w:left="720" w:hanging="360"/>
+      </w:pPr>
+      <w:rPr>
+        <w:rFonts w:ascii="Symbol" w:hAnsi="Symbol" w:hint="default"/>
+      </w:rPr>
+    </w:lvl>
+    <w:lvl w:ilvl="1" w:tplc="04090003" w:tentative="1">
+      <w:start w:val="1"/>
+      <w:numFmt w:val="bullet"/>
+      <w:lvlText w:val="o"/>
+      <w:lvlJc w:val="left"/>
+      <w:pPr>
+        <w:ind w:left="1440" w:hanging="360"/>
+      </w:pPr>
+      <w:rPr>
+        <w:rFonts w:ascii="Courier New" w:hAnsi="Courier New" w:cs="Courier New" w:hint="default"/>
+      </w:rPr>
+    </w:lvl>
+    <w:lvl w:ilvl="2" w:tplc="04090005" w:tentative="1">
+      <w:start w:val="1"/>
+      <w:numFmt w:val="bullet"/>
+      <w:lvlText w:val=""/>
+      <w:lvlJc w:val="left"/>
+      <w:pPr>
+        <w:ind w:left="2160" w:hanging="360"/>
+      </w:pPr>
+      <w:rPr>
+        <w:rFonts w:ascii="Wingdings" w:hAnsi="Wingdings" w:hint="default"/>
+      </w:rPr>
+    </w:lvl>
+    <w:lvl w:ilvl="3" w:tplc="04090001" w:tentative="1">
+      <w:start w:val="1"/>
+      <w:numFmt w:val="bullet"/>
+      <w:lvlText w:val=""/>
+      <w:lvlJc w:val="left"/>
+      <w:pPr>
+        <w:ind w:left="2880" w:hanging="360"/>
+      </w:pPr>
+      <w:rPr>
+        <w:rFonts w:ascii="Symbol" w:hAnsi="Symbol" w:hint="default"/>
+      </w:rPr>
+    </w:lvl>
+    <w:lvl w:ilvl="4" w:tplc="04090003" w:tentative="1">
+      <w:start w:val="1"/>
+      <w:numFmt w:val="bullet"/>
+      <w:lvlText w:val="o"/>
+      <w:lvlJc w:val="left"/>
+      <w:pPr>
+        <w:ind w:left="3600" w:hanging="360"/>
+      </w:pPr>
+      <w:rPr>
+        <w:rFonts w:ascii="Courier New" w:hAnsi="Courier New" w:cs="Courier New" w:hint="default"/>
+      </w:rPr>
+    </w:lvl>
+    <w:lvl w:ilvl="5" w:tplc="04090005" w:tentative="1">
+      <w:start w:val="1"/>
+      <w:numFmt w:val="bullet"/>
+      <w:lvlText w:val=""/>
+      <w:lvlJc w:val="left"/>
+      <w:pPr>
+        <w:ind w:left="4320" w:hanging="360"/>
+      </w:pPr>
+      <w:rPr>
+        <w:rFonts w:ascii="Wingdings" w:hAnsi="Wingdings" w:hint="default"/>
+      </w:rPr>
+    </w:lvl>
+    <w:lvl w:ilvl="6" w:tplc="04090001" w:tentative="1">
+      <w:start w:val="1"/>
+      <w:numFmt w:val="bullet"/>
+      <w:lvlText w:val=""/>
+      <w:lvlJc w:val="left"/>
+      <w:pPr>
+        <w:ind w:left="5040" w:hanging="360"/>
+      </w:pPr>
+      <w:rPr>
+        <w:rFonts w:ascii="Symbol" w:hAnsi="Symbol" w:hint="default"/>
+      </w:rPr>
+    </w:lvl>
+    <w:lvl w:ilvl="7" w:tplc="04090003" w:tentative="1">
+      <w:start w:val="1"/>
+      <w:numFmt w:val="bullet"/>
+      <w:lvlText w:val="o"/>
+      <w:lvlJc w:val="left"/>
+      <w:pPr>
+        <w:ind w:left="5760" w:hanging="360"/>
+      </w:pPr>
+      <w:rPr>
+        <w:rFonts w:ascii="Courier New" w:hAnsi="Courier New" w:cs="Courier New" w:hint="default"/>
+      </w:rPr>
+    </w:lvl>
+    <w:lvl w:ilvl="8" w:tplc="04090005" w:tentative="1">
+      <w:start w:val="1"/>
+      <w:numFmt w:val="bullet"/>
+      <w:lvlText w:val=""/>
+      <w:lvlJc w:val="left"/>
+      <w:pPr>
+        <w:ind w:left="6480" w:hanging="360"/>
+      </w:pPr>
+      <w:rPr>
+        <w:rFonts w:ascii="Wingdings" w:hAnsi="Wingdings" w:hint="default"/>
+      </w:rPr>
+    </w:lvl>
+  </w:abstractNum>
+  <w:abstractNum w:abstractNumId="2">
+    <w:nsid w:val="255732EF"/>
+    <w:multiLevelType w:val="hybridMultilevel"/>
+    <w:tmpl w:val="66C898D0"/>
+    <w:lvl w:ilvl="0" w:tplc="04090001">
+      <w:start w:val="1"/>
+      <w:numFmt w:val="bullet"/>
+      <w:lvlText w:val=""/>
+      <w:lvlJc w:val="left"/>
+      <w:pPr>
+        <w:ind w:left="720" w:hanging="360"/>
+      </w:pPr>
+      <w:rPr>
+        <w:rFonts w:ascii="Symbol" w:hAnsi="Symbol" w:hint="default"/>
+      </w:rPr>
+    </w:lvl>
+    <w:lvl w:ilvl="1" w:tplc="04090003" w:tentative="1">
+      <w:start w:val="1"/>
+      <w:numFmt w:val="bullet"/>
+      <w:lvlText w:val="o"/>
+      <w:lvlJc w:val="left"/>
+      <w:pPr>
+        <w:ind w:left="1440" w:hanging="360"/>
+      </w:pPr>
+      <w:rPr>
+        <w:rFonts w:ascii="Courier New" w:hAnsi="Courier New" w:cs="Courier New" w:hint="default"/>
+      </w:rPr>
+    </w:lvl>
+    <w:lvl w:ilvl="2" w:tplc="04090005" w:tentative="1">
+      <w:start w:val="1"/>
+      <w:numFmt w:val="bullet"/>
+      <w:lvlText w:val=""/>
+      <w:lvlJc w:val="left"/>
+      <w:pPr>
+        <w:ind w:left="2160" w:hanging="360"/>
+      </w:pPr>
+      <w:rPr>
+        <w:rFonts w:ascii="Wingdings" w:hAnsi="Wingdings" w:hint="default"/>
+      </w:rPr>
+    </w:lvl>
+    <w:lvl w:ilvl="3" w:tplc="04090001" w:tentative="1">
+      <w:start w:val="1"/>
+      <w:numFmt w:val="bullet"/>
+      <w:lvlText w:val=""/>
+      <w:lvlJc w:val="left"/>
+      <w:pPr>
+        <w:ind w:left="2880" w:hanging="360"/>
+      </w:pPr>
+      <w:rPr>
+        <w:rFonts w:ascii="Symbol" w:hAnsi="Symbol" w:hint="default"/>
+      </w:rPr>
+    </w:lvl>
+    <w:lvl w:ilvl="4" w:tplc="04090003" w:tentative="1">
+      <w:start w:val="1"/>
+      <w:numFmt w:val="bullet"/>
+      <w:lvlText w:val="o"/>
+      <w:lvlJc w:val="left"/>
+      <w:pPr>
+        <w:ind w:left="3600" w:hanging="360"/>
+      </w:pPr>
+      <w:rPr>
+        <w:rFonts w:ascii="Courier New" w:hAnsi="Courier New" w:cs="Courier New" w:hint="default"/>
+      </w:rPr>
+    </w:lvl>
+    <w:lvl w:ilvl="5" w:tplc="04090005" w:tentative="1">
+      <w:start w:val="1"/>
+      <w:numFmt w:val="bullet"/>
+      <w:lvlText w:val=""/>
+      <w:lvlJc w:val="left"/>
+      <w:pPr>
+        <w:ind w:left="4320" w:hanging="360"/>
+      </w:pPr>
+      <w:rPr>
+        <w:rFonts w:ascii="Wingdings" w:hAnsi="Wingdings" w:hint="default"/>
+      </w:rPr>
+    </w:lvl>
+    <w:lvl w:ilvl="6" w:tplc="04090001" w:tentative="1">
+      <w:start w:val="1"/>
+      <w:numFmt w:val="bullet"/>
+      <w:lvlText w:val=""/>
+      <w:lvlJc w:val="left"/>
+      <w:pPr>
+        <w:ind w:left="5040" w:hanging="360"/>
+      </w:pPr>
+      <w:rPr>
+        <w:rFonts w:ascii="Symbol" w:hAnsi="Symbol" w:hint="default"/>
+      </w:rPr>
+    </w:lvl>
+    <w:lvl w:ilvl="7" w:tplc="04090003" w:tentative="1">
+      <w:start w:val="1"/>
+      <w:numFmt w:val="bullet"/>
+      <w:lvlText w:val="o"/>
+      <w:lvlJc w:val="left"/>
+      <w:pPr>
+        <w:ind w:left="5760" w:hanging="360"/>
+      </w:pPr>
+      <w:rPr>
+        <w:rFonts w:ascii="Courier New" w:hAnsi="Courier New" w:cs="Courier New" w:hint="default"/>
+      </w:rPr>
+    </w:lvl>
+    <w:lvl w:ilvl="8" w:tplc="04090005" w:tentative="1">
+      <w:start w:val="1"/>
+      <w:numFmt w:val="bullet"/>
+      <w:lvlText w:val=""/>
+      <w:lvlJc w:val="left"/>
+      <w:pPr>
+        <w:ind w:left="6480" w:hanging="360"/>
+      </w:pPr>
+      <w:rPr>
+        <w:rFonts w:ascii="Wingdings" w:hAnsi="Wingdings" w:hint="default"/>
+      </w:rPr>
+    </w:lvl>
+  </w:abstractNum>
+  <w:abstractNum w:abstractNumId="3">
     <w:nsid w:val="27244336"/>
     <w:multiLevelType w:val="hybridMultilevel"/>
     <w:tmpl w:val="875A137A"/>
@@ -3901,7 +3784,7 @@
       </w:rPr>
     </w:lvl>
   </w:abstractNum>
-  <w:abstractNum w:abstractNumId="2">
+  <w:abstractNum w:abstractNumId="4">
     <w:nsid w:val="34E5637A"/>
     <w:multiLevelType w:val="hybridMultilevel"/>
     <w:tmpl w:val="0656757A"/>
@@ -4014,7 +3897,120 @@
       </w:rPr>
     </w:lvl>
   </w:abstractNum>
-  <w:abstractNum w:abstractNumId="3">
+  <w:abstractNum w:abstractNumId="5">
+    <w:nsid w:val="5A326810"/>
+    <w:multiLevelType w:val="hybridMultilevel"/>
+    <w:tmpl w:val="D4D8EF10"/>
+    <w:lvl w:ilvl="0" w:tplc="04090001">
+      <w:start w:val="1"/>
+      <w:numFmt w:val="bullet"/>
+      <w:lvlText w:val=""/>
+      <w:lvlJc w:val="left"/>
+      <w:pPr>
+        <w:ind w:left="360" w:hanging="360"/>
+      </w:pPr>
+      <w:rPr>
+        <w:rFonts w:ascii="Symbol" w:hAnsi="Symbol" w:hint="default"/>
+      </w:rPr>
+    </w:lvl>
+    <w:lvl w:ilvl="1" w:tplc="04090003" w:tentative="1">
+      <w:start w:val="1"/>
+      <w:numFmt w:val="bullet"/>
+      <w:lvlText w:val="o"/>
+      <w:lvlJc w:val="left"/>
+      <w:pPr>
+        <w:ind w:left="1080" w:hanging="360"/>
+      </w:pPr>
+      <w:rPr>
+        <w:rFonts w:ascii="Courier New" w:hAnsi="Courier New" w:cs="Courier New" w:hint="default"/>
+      </w:rPr>
+    </w:lvl>
+    <w:lvl w:ilvl="2" w:tplc="04090005" w:tentative="1">
+      <w:start w:val="1"/>
+      <w:numFmt w:val="bullet"/>
+      <w:lvlText w:val=""/>
+      <w:lvlJc w:val="left"/>
+      <w:pPr>
+        <w:ind w:left="1800" w:hanging="360"/>
+      </w:pPr>
+      <w:rPr>
+        <w:rFonts w:ascii="Wingdings" w:hAnsi="Wingdings" w:hint="default"/>
+      </w:rPr>
+    </w:lvl>
+    <w:lvl w:ilvl="3" w:tplc="04090001" w:tentative="1">
+      <w:start w:val="1"/>
+      <w:numFmt w:val="bullet"/>
+      <w:lvlText w:val=""/>
+      <w:lvlJc w:val="left"/>
+      <w:pPr>
+        <w:ind w:left="2520" w:hanging="360"/>
+      </w:pPr>
+      <w:rPr>
+        <w:rFonts w:ascii="Symbol" w:hAnsi="Symbol" w:hint="default"/>
+      </w:rPr>
+    </w:lvl>
+    <w:lvl w:ilvl="4" w:tplc="04090003" w:tentative="1">
+      <w:start w:val="1"/>
+      <w:numFmt w:val="bullet"/>
+      <w:lvlText w:val="o"/>
+      <w:lvlJc w:val="left"/>
+      <w:pPr>
+        <w:ind w:left="3240" w:hanging="360"/>
+      </w:pPr>
+      <w:rPr>
+        <w:rFonts w:ascii="Courier New" w:hAnsi="Courier New" w:cs="Courier New" w:hint="default"/>
+      </w:rPr>
+    </w:lvl>
+    <w:lvl w:ilvl="5" w:tplc="04090005" w:tentative="1">
+      <w:start w:val="1"/>
+      <w:numFmt w:val="bullet"/>
+      <w:lvlText w:val=""/>
+      <w:lvlJc w:val="left"/>
+      <w:pPr>
+        <w:ind w:left="3960" w:hanging="360"/>
+      </w:pPr>
+      <w:rPr>
+        <w:rFonts w:ascii="Wingdings" w:hAnsi="Wingdings" w:hint="default"/>
+      </w:rPr>
+    </w:lvl>
+    <w:lvl w:ilvl="6" w:tplc="04090001" w:tentative="1">
+      <w:start w:val="1"/>
+      <w:numFmt w:val="bullet"/>
+      <w:lvlText w:val=""/>
+      <w:lvlJc w:val="left"/>
+      <w:pPr>
+        <w:ind w:left="4680" w:hanging="360"/>
+      </w:pPr>
+      <w:rPr>
+        <w:rFonts w:ascii="Symbol" w:hAnsi="Symbol" w:hint="default"/>
+      </w:rPr>
+    </w:lvl>
+    <w:lvl w:ilvl="7" w:tplc="04090003" w:tentative="1">
+      <w:start w:val="1"/>
+      <w:numFmt w:val="bullet"/>
+      <w:lvlText w:val="o"/>
+      <w:lvlJc w:val="left"/>
+      <w:pPr>
+        <w:ind w:left="5400" w:hanging="360"/>
+      </w:pPr>
+      <w:rPr>
+        <w:rFonts w:ascii="Courier New" w:hAnsi="Courier New" w:cs="Courier New" w:hint="default"/>
+      </w:rPr>
+    </w:lvl>
+    <w:lvl w:ilvl="8" w:tplc="04090005" w:tentative="1">
+      <w:start w:val="1"/>
+      <w:numFmt w:val="bullet"/>
+      <w:lvlText w:val=""/>
+      <w:lvlJc w:val="left"/>
+      <w:pPr>
+        <w:ind w:left="6120" w:hanging="360"/>
+      </w:pPr>
+      <w:rPr>
+        <w:rFonts w:ascii="Wingdings" w:hAnsi="Wingdings" w:hint="default"/>
+      </w:rPr>
+    </w:lvl>
+  </w:abstractNum>
+  <w:abstractNum w:abstractNumId="6">
     <w:nsid w:val="5B7F6D1F"/>
     <w:multiLevelType w:val="hybridMultilevel"/>
     <w:tmpl w:val="3F40E896"/>
@@ -4127,7 +4123,120 @@
       </w:rPr>
     </w:lvl>
   </w:abstractNum>
-  <w:abstractNum w:abstractNumId="4">
+  <w:abstractNum w:abstractNumId="7">
+    <w:nsid w:val="5F7A094B"/>
+    <w:multiLevelType w:val="hybridMultilevel"/>
+    <w:tmpl w:val="6BAAF740"/>
+    <w:lvl w:ilvl="0" w:tplc="04090001">
+      <w:start w:val="1"/>
+      <w:numFmt w:val="bullet"/>
+      <w:lvlText w:val=""/>
+      <w:lvlJc w:val="left"/>
+      <w:pPr>
+        <w:ind w:left="360" w:hanging="360"/>
+      </w:pPr>
+      <w:rPr>
+        <w:rFonts w:ascii="Symbol" w:hAnsi="Symbol" w:hint="default"/>
+      </w:rPr>
+    </w:lvl>
+    <w:lvl w:ilvl="1" w:tplc="04090003">
+      <w:start w:val="1"/>
+      <w:numFmt w:val="bullet"/>
+      <w:lvlText w:val="o"/>
+      <w:lvlJc w:val="left"/>
+      <w:pPr>
+        <w:ind w:left="1080" w:hanging="360"/>
+      </w:pPr>
+      <w:rPr>
+        <w:rFonts w:ascii="Courier New" w:hAnsi="Courier New" w:cs="Courier New" w:hint="default"/>
+      </w:rPr>
+    </w:lvl>
+    <w:lvl w:ilvl="2" w:tplc="04090005" w:tentative="1">
+      <w:start w:val="1"/>
+      <w:numFmt w:val="bullet"/>
+      <w:lvlText w:val=""/>
+      <w:lvlJc w:val="left"/>
+      <w:pPr>
+        <w:ind w:left="1800" w:hanging="360"/>
+      </w:pPr>
+      <w:rPr>
+        <w:rFonts w:ascii="Wingdings" w:hAnsi="Wingdings" w:hint="default"/>
+      </w:rPr>
+    </w:lvl>
+    <w:lvl w:ilvl="3" w:tplc="04090001" w:tentative="1">
+      <w:start w:val="1"/>
+      <w:numFmt w:val="bullet"/>
+      <w:lvlText w:val=""/>
+      <w:lvlJc w:val="left"/>
+      <w:pPr>
+        <w:ind w:left="2520" w:hanging="360"/>
+      </w:pPr>
+      <w:rPr>
+        <w:rFonts w:ascii="Symbol" w:hAnsi="Symbol" w:hint="default"/>
+      </w:rPr>
+    </w:lvl>
+    <w:lvl w:ilvl="4" w:tplc="04090003" w:tentative="1">
+      <w:start w:val="1"/>
+      <w:numFmt w:val="bullet"/>
+      <w:lvlText w:val="o"/>
+      <w:lvlJc w:val="left"/>
+      <w:pPr>
+        <w:ind w:left="3240" w:hanging="360"/>
+      </w:pPr>
+      <w:rPr>
+        <w:rFonts w:ascii="Courier New" w:hAnsi="Courier New" w:cs="Courier New" w:hint="default"/>
+      </w:rPr>
+    </w:lvl>
+    <w:lvl w:ilvl="5" w:tplc="04090005" w:tentative="1">
+      <w:start w:val="1"/>
+      <w:numFmt w:val="bullet"/>
+      <w:lvlText w:val=""/>
+      <w:lvlJc w:val="left"/>
+      <w:pPr>
+        <w:ind w:left="3960" w:hanging="360"/>
+      </w:pPr>
+      <w:rPr>
+        <w:rFonts w:ascii="Wingdings" w:hAnsi="Wingdings" w:hint="default"/>
+      </w:rPr>
+    </w:lvl>
+    <w:lvl w:ilvl="6" w:tplc="04090001" w:tentative="1">
+      <w:start w:val="1"/>
+      <w:numFmt w:val="bullet"/>
+      <w:lvlText w:val=""/>
+      <w:lvlJc w:val="left"/>
+      <w:pPr>
+        <w:ind w:left="4680" w:hanging="360"/>
+      </w:pPr>
+      <w:rPr>
+        <w:rFonts w:ascii="Symbol" w:hAnsi="Symbol" w:hint="default"/>
+      </w:rPr>
+    </w:lvl>
+    <w:lvl w:ilvl="7" w:tplc="04090003" w:tentative="1">
+      <w:start w:val="1"/>
+      <w:numFmt w:val="bullet"/>
+      <w:lvlText w:val="o"/>
+      <w:lvlJc w:val="left"/>
+      <w:pPr>
+        <w:ind w:left="5400" w:hanging="360"/>
+      </w:pPr>
+      <w:rPr>
+        <w:rFonts w:ascii="Courier New" w:hAnsi="Courier New" w:cs="Courier New" w:hint="default"/>
+      </w:rPr>
+    </w:lvl>
+    <w:lvl w:ilvl="8" w:tplc="04090005" w:tentative="1">
+      <w:start w:val="1"/>
+      <w:numFmt w:val="bullet"/>
+      <w:lvlText w:val=""/>
+      <w:lvlJc w:val="left"/>
+      <w:pPr>
+        <w:ind w:left="6120" w:hanging="360"/>
+      </w:pPr>
+      <w:rPr>
+        <w:rFonts w:ascii="Wingdings" w:hAnsi="Wingdings" w:hint="default"/>
+      </w:rPr>
+    </w:lvl>
+  </w:abstractNum>
+  <w:abstractNum w:abstractNumId="8">
     <w:nsid w:val="667C6692"/>
     <w:multiLevelType w:val="hybridMultilevel"/>
     <w:tmpl w:val="96081934"/>
@@ -4241,18 +4350,30 @@
     </w:lvl>
   </w:abstractNum>
   <w:num w:numId="1">
-    <w:abstractNumId w:val="1"/>
+    <w:abstractNumId w:val="3"/>
   </w:num>
   <w:num w:numId="2">
-    <w:abstractNumId w:val="4"/>
+    <w:abstractNumId w:val="8"/>
   </w:num>
   <w:num w:numId="3">
     <w:abstractNumId w:val="0"/>
   </w:num>
   <w:num w:numId="4">
-    <w:abstractNumId w:val="3"/>
+    <w:abstractNumId w:val="6"/>
   </w:num>
   <w:num w:numId="5">
+    <w:abstractNumId w:val="4"/>
+  </w:num>
+  <w:num w:numId="6">
+    <w:abstractNumId w:val="7"/>
+  </w:num>
+  <w:num w:numId="7">
+    <w:abstractNumId w:val="5"/>
+  </w:num>
+  <w:num w:numId="8">
+    <w:abstractNumId w:val="1"/>
+  </w:num>
+  <w:num w:numId="9">
     <w:abstractNumId w:val="2"/>
   </w:num>
 </w:numbering>
@@ -4978,7 +5099,7 @@
 </file>
 
 <file path=customXml/itemProps1.xml><?xml version="1.0" encoding="utf-8"?>
-<ds:datastoreItem xmlns:ds="http://schemas.openxmlformats.org/officeDocument/2006/customXml" ds:itemID="{05A63C5A-034A-4DF7-A441-FC7F2690B0D8}">
+<ds:datastoreItem xmlns:ds="http://schemas.openxmlformats.org/officeDocument/2006/customXml" ds:itemID="{64B8FBE2-66D3-4F4E-9924-F0E08A14F0AF}">
   <ds:schemaRefs>
     <ds:schemaRef ds:uri="http://schemas.openxmlformats.org/officeDocument/2006/bibliography"/>
   </ds:schemaRefs>

</xml_diff>